<commit_message>
Estrutura Contato - ok
</commit_message>
<xml_diff>
--- a/arquivos/Teste Candidatos PHP - Novo.docx
+++ b/arquivos/Teste Candidatos PHP - Novo.docx
@@ -46,8 +46,8 @@
         </w:rPr>
       </w:pPr>
       <w:r>
-        <w:object w:dxaOrig="10731" w:dyaOrig="6600">
-          <v:rect xmlns:o="urn:schemas-microsoft-com:office:office" xmlns:v="urn:schemas-microsoft-com:vml" id="rectole0000000000" style="width:536.550000pt;height:330.000000pt" o:preferrelative="t" o:ole="">
+        <w:object w:dxaOrig="10873" w:dyaOrig="7350">
+          <v:rect xmlns:o="urn:schemas-microsoft-com:office:office" xmlns:v="urn:schemas-microsoft-com:vml" id="rectole0000000000" style="width:543.650000pt;height:367.500000pt" o:preferrelative="t" o:ole="">
             <o:lock v:ext="edit"/>
             <v:imagedata xmlns:r="http://schemas.openxmlformats.org/officeDocument/2006/relationships" r:id="docRId1" o:title=""/>
           </v:rect>
@@ -414,8 +414,8 @@
         </w:rPr>
       </w:pPr>
       <w:r>
-        <w:object w:dxaOrig="8341" w:dyaOrig="4758">
-          <v:rect xmlns:o="urn:schemas-microsoft-com:office:office" xmlns:v="urn:schemas-microsoft-com:vml" id="rectole0000000001" style="width:417.050000pt;height:237.900000pt" o:preferrelative="t" o:ole="">
+        <w:object w:dxaOrig="8443" w:dyaOrig="4818">
+          <v:rect xmlns:o="urn:schemas-microsoft-com:office:office" xmlns:v="urn:schemas-microsoft-com:vml" id="rectole0000000001" style="width:422.150000pt;height:240.900000pt" o:preferrelative="t" o:ole="">
             <o:lock v:ext="edit"/>
             <v:imagedata xmlns:r="http://schemas.openxmlformats.org/officeDocument/2006/relationships" r:id="docRId3" o:title=""/>
           </v:rect>
@@ -506,8 +506,8 @@
         </w:rPr>
       </w:pPr>
       <w:r>
-        <w:object w:dxaOrig="10429" w:dyaOrig="6130">
-          <v:rect xmlns:o="urn:schemas-microsoft-com:office:office" xmlns:v="urn:schemas-microsoft-com:vml" id="rectole0000000002" style="width:521.450000pt;height:306.500000pt" o:preferrelative="t" o:ole="">
+        <w:object w:dxaOrig="10548" w:dyaOrig="6215">
+          <v:rect xmlns:o="urn:schemas-microsoft-com:office:office" xmlns:v="urn:schemas-microsoft-com:vml" id="rectole0000000002" style="width:527.400000pt;height:310.750000pt" o:preferrelative="t" o:ole="">
             <o:lock v:ext="edit"/>
             <v:imagedata xmlns:r="http://schemas.openxmlformats.org/officeDocument/2006/relationships" r:id="docRId5" o:title=""/>
           </v:rect>
@@ -530,8 +530,8 @@
         </w:rPr>
       </w:pPr>
       <w:r>
-        <w:object w:dxaOrig="8220" w:dyaOrig="425">
-          <v:rect xmlns:o="urn:schemas-microsoft-com:office:office" xmlns:v="urn:schemas-microsoft-com:vml" id="rectole0000000003" style="width:411.000000pt;height:21.250000pt" o:preferrelative="t" o:ole="">
+        <w:object w:dxaOrig="8321" w:dyaOrig="425">
+          <v:rect xmlns:o="urn:schemas-microsoft-com:office:office" xmlns:v="urn:schemas-microsoft-com:vml" id="rectole0000000003" style="width:416.050000pt;height:21.250000pt" o:preferrelative="t" o:ole="">
             <o:lock v:ext="edit"/>
             <v:imagedata xmlns:r="http://schemas.openxmlformats.org/officeDocument/2006/relationships" r:id="docRId7" o:title=""/>
           </v:rect>
@@ -554,8 +554,8 @@
         </w:rPr>
       </w:pPr>
       <w:r>
-        <w:object w:dxaOrig="8220" w:dyaOrig="4559">
-          <v:rect xmlns:o="urn:schemas-microsoft-com:office:office" xmlns:v="urn:schemas-microsoft-com:vml" id="rectole0000000004" style="width:411.000000pt;height:227.950000pt" o:preferrelative="t" o:ole="">
+        <w:object w:dxaOrig="14550" w:dyaOrig="7020">
+          <v:rect xmlns:o="urn:schemas-microsoft-com:office:office" xmlns:v="urn:schemas-microsoft-com:vml" id="rectole0000000004" style="width:727.500000pt;height:351.000000pt" o:preferrelative="t" o:ole="">
             <o:lock v:ext="edit"/>
             <v:imagedata xmlns:r="http://schemas.openxmlformats.org/officeDocument/2006/relationships" r:id="docRId9" o:title=""/>
           </v:rect>
@@ -635,8 +635,8 @@
         </w:rPr>
       </w:pPr>
       <w:r>
-        <w:object w:dxaOrig="8180" w:dyaOrig="3441">
-          <v:rect xmlns:o="urn:schemas-microsoft-com:office:office" xmlns:v="urn:schemas-microsoft-com:vml" id="rectole0000000005" style="width:409.000000pt;height:172.050000pt" o:preferrelative="t" o:ole="">
+        <w:object w:dxaOrig="14160" w:dyaOrig="9390">
+          <v:rect xmlns:o="urn:schemas-microsoft-com:office:office" xmlns:v="urn:schemas-microsoft-com:vml" id="rectole0000000005" style="width:708.000000pt;height:469.500000pt" o:preferrelative="t" o:ole="">
             <o:lock v:ext="edit"/>
             <v:imagedata xmlns:r="http://schemas.openxmlformats.org/officeDocument/2006/relationships" r:id="docRId11" o:title=""/>
           </v:rect>

</xml_diff>